<commit_message>
Minor Documentation Updates for Flight Profile Designer
</commit_message>
<xml_diff>
--- a/Flight Profile Designer/Visual Studio Files/README.docx
+++ b/Flight Profile Designer/Visual Studio Files/README.docx
@@ -4,6 +4,7 @@
   <w:body>
     <w:p>
       <w:pPr>
+        <w:spacing w:line="276" w:lineRule="auto"/>
         <w:jc w:val="center"/>
         <w:rPr>
           <w:rFonts w:ascii="Times New Roman" w:hAnsi="Times New Roman" w:cs="Times New Roman"/>
@@ -26,6 +27,7 @@
     </w:p>
     <w:p>
       <w:pPr>
+        <w:spacing w:line="276" w:lineRule="auto"/>
         <w:rPr>
           <w:rFonts w:ascii="Times New Roman" w:hAnsi="Times New Roman" w:cs="Times New Roman"/>
           <w:sz w:val="24"/>
@@ -59,6 +61,7 @@
           <w:ilvl w:val="0"/>
           <w:numId w:val="2"/>
         </w:numPr>
+        <w:spacing w:line="276" w:lineRule="auto"/>
         <w:rPr>
           <w:rFonts w:ascii="Times New Roman" w:hAnsi="Times New Roman" w:cs="Times New Roman"/>
           <w:sz w:val="24"/>
@@ -81,6 +84,7 @@
           <w:ilvl w:val="0"/>
           <w:numId w:val="2"/>
         </w:numPr>
+        <w:spacing w:line="276" w:lineRule="auto"/>
         <w:rPr>
           <w:rFonts w:ascii="Times New Roman" w:hAnsi="Times New Roman" w:cs="Times New Roman"/>
           <w:sz w:val="24"/>
@@ -103,6 +107,7 @@
           <w:ilvl w:val="0"/>
           <w:numId w:val="2"/>
         </w:numPr>
+        <w:spacing w:line="276" w:lineRule="auto"/>
         <w:rPr>
           <w:rFonts w:ascii="Times New Roman" w:hAnsi="Times New Roman" w:cs="Times New Roman"/>
           <w:sz w:val="24"/>
@@ -143,6 +148,7 @@
           <w:ilvl w:val="0"/>
           <w:numId w:val="2"/>
         </w:numPr>
+        <w:spacing w:line="276" w:lineRule="auto"/>
         <w:rPr>
           <w:rFonts w:ascii="Times New Roman" w:hAnsi="Times New Roman" w:cs="Times New Roman"/>
           <w:sz w:val="24"/>
@@ -163,19 +169,12 @@
           <w:sz w:val="24"/>
           <w:szCs w:val="24"/>
         </w:rPr>
-        <w:t xml:space="preserve">d, the values will ramp up linearly from “Start Values” to “End Values” over the specified </w:t>
-      </w:r>
-      <w:r>
-        <w:rPr>
-          <w:rFonts w:ascii="Times New Roman" w:hAnsi="Times New Roman" w:cs="Times New Roman"/>
-          <w:sz w:val="24"/>
-          <w:szCs w:val="24"/>
-        </w:rPr>
-        <w:t xml:space="preserve">“Sustain/Ramp Time Interval”. </w:t>
+        <w:t xml:space="preserve">d, the values will ramp up linearly from “Start Values” to “End Values” over the specified “Sustain/Ramp Time Interval”. </w:t>
       </w:r>
     </w:p>
     <w:p>
       <w:pPr>
+        <w:spacing w:line="276" w:lineRule="auto"/>
         <w:rPr>
           <w:rFonts w:ascii="Times New Roman" w:hAnsi="Times New Roman" w:cs="Times New Roman"/>
           <w:sz w:val="24"/>
@@ -200,6 +199,7 @@
           <w:ilvl w:val="0"/>
           <w:numId w:val="4"/>
         </w:numPr>
+        <w:spacing w:line="276" w:lineRule="auto"/>
         <w:rPr>
           <w:rFonts w:ascii="Times New Roman" w:hAnsi="Times New Roman" w:cs="Times New Roman"/>
           <w:sz w:val="24"/>
@@ -222,37 +222,60 @@
           <w:ilvl w:val="0"/>
           <w:numId w:val="4"/>
         </w:numPr>
-        <w:rPr>
-          <w:rFonts w:ascii="Times New Roman" w:hAnsi="Times New Roman" w:cs="Times New Roman"/>
-          <w:sz w:val="24"/>
-          <w:szCs w:val="24"/>
-        </w:rPr>
-      </w:pPr>
-      <w:r>
-        <w:rPr>
-          <w:rFonts w:ascii="Times New Roman" w:hAnsi="Times New Roman" w:cs="Times New Roman"/>
-          <w:sz w:val="24"/>
-          <w:szCs w:val="24"/>
-        </w:rPr>
-        <w:t>“Submit” creates the flight profile itself which is a text file with the name “</w:t>
-      </w:r>
-      <w:proofErr w:type="spellStart"/>
-      <w:r>
-        <w:rPr>
-          <w:rFonts w:ascii="Times New Roman" w:hAnsi="Times New Roman" w:cs="Times New Roman"/>
-          <w:sz w:val="24"/>
-          <w:szCs w:val="24"/>
-        </w:rPr>
-        <w:t>pwm</w:t>
-      </w:r>
-      <w:proofErr w:type="spellEnd"/>
-      <w:r>
-        <w:rPr>
-          <w:rFonts w:ascii="Times New Roman" w:hAnsi="Times New Roman" w:cs="Times New Roman"/>
-          <w:sz w:val="24"/>
-          <w:szCs w:val="24"/>
-        </w:rPr>
-        <w:t>&lt;flight profile number&gt;.txt”</w:t>
+        <w:spacing w:line="276" w:lineRule="auto"/>
+        <w:rPr>
+          <w:rFonts w:ascii="Times New Roman" w:hAnsi="Times New Roman" w:cs="Times New Roman"/>
+          <w:sz w:val="24"/>
+          <w:szCs w:val="24"/>
+        </w:rPr>
+      </w:pPr>
+      <w:r>
+        <w:rPr>
+          <w:rFonts w:ascii="Times New Roman" w:hAnsi="Times New Roman" w:cs="Times New Roman"/>
+          <w:sz w:val="24"/>
+          <w:szCs w:val="24"/>
+        </w:rPr>
+        <w:t xml:space="preserve">“Submit” creates the flight profile itself which is a text file with </w:t>
+      </w:r>
+      <w:r>
+        <w:rPr>
+          <w:rFonts w:ascii="Times New Roman" w:hAnsi="Times New Roman" w:cs="Times New Roman"/>
+          <w:sz w:val="24"/>
+          <w:szCs w:val="24"/>
+        </w:rPr>
+        <w:t>a name such as</w:t>
+      </w:r>
+      <w:r>
+        <w:rPr>
+          <w:rFonts w:ascii="Times New Roman" w:hAnsi="Times New Roman" w:cs="Times New Roman"/>
+          <w:sz w:val="24"/>
+          <w:szCs w:val="24"/>
+        </w:rPr>
+        <w:t xml:space="preserve"> “pwm</w:t>
+      </w:r>
+      <w:r>
+        <w:rPr>
+          <w:rFonts w:ascii="Times New Roman" w:hAnsi="Times New Roman" w:cs="Times New Roman"/>
+          <w:sz w:val="24"/>
+          <w:szCs w:val="24"/>
+        </w:rPr>
+        <w:t>2</w:t>
+      </w:r>
+      <w:r>
+        <w:rPr>
+          <w:rFonts w:ascii="Times New Roman" w:hAnsi="Times New Roman" w:cs="Times New Roman"/>
+          <w:sz w:val="24"/>
+          <w:szCs w:val="24"/>
+        </w:rPr>
+        <w:t>.txt”</w:t>
+      </w:r>
+      <w:r>
+        <w:rPr>
+          <w:rFonts w:ascii="Times New Roman" w:hAnsi="Times New Roman" w:cs="Times New Roman"/>
+          <w:sz w:val="24"/>
+          <w:szCs w:val="24"/>
+        </w:rPr>
+        <w:t>. The only part of this file name which should be changed is the number which specifies the profile number the user must select on the Ground Control Station.</w:t>
       </w:r>
     </w:p>
     <w:p>
@@ -262,6 +285,7 @@
           <w:ilvl w:val="0"/>
           <w:numId w:val="4"/>
         </w:numPr>
+        <w:spacing w:line="276" w:lineRule="auto"/>
         <w:rPr>
           <w:rFonts w:ascii="Times New Roman" w:hAnsi="Times New Roman" w:cs="Times New Roman"/>
           <w:sz w:val="24"/>
@@ -276,11 +300,10 @@
         </w:rPr>
         <w:t>“Clear All” simply clears all flight profile steps in the list.</w:t>
       </w:r>
-      <w:bookmarkStart w:id="0" w:name="_GoBack"/>
-      <w:bookmarkEnd w:id="0"/>
     </w:p>
     <w:p>
       <w:pPr>
+        <w:spacing w:line="276" w:lineRule="auto"/>
         <w:rPr>
           <w:rFonts w:ascii="Times New Roman" w:hAnsi="Times New Roman" w:cs="Times New Roman"/>
           <w:sz w:val="24"/>
@@ -304,20 +327,79 @@
           <w:ilvl w:val="0"/>
           <w:numId w:val="3"/>
         </w:numPr>
-        <w:rPr>
-          <w:rFonts w:ascii="Times New Roman" w:hAnsi="Times New Roman" w:cs="Times New Roman"/>
-          <w:sz w:val="24"/>
-          <w:szCs w:val="24"/>
-        </w:rPr>
-      </w:pPr>
-      <w:r>
-        <w:rPr>
-          <w:rFonts w:ascii="Times New Roman" w:hAnsi="Times New Roman" w:cs="Times New Roman"/>
-          <w:sz w:val="24"/>
-          <w:szCs w:val="24"/>
-        </w:rPr>
-        <w:t>Each set of 4 values are created 10 times per second.</w:t>
-      </w:r>
+        <w:spacing w:line="276" w:lineRule="auto"/>
+        <w:rPr>
+          <w:rFonts w:ascii="Times New Roman" w:hAnsi="Times New Roman" w:cs="Times New Roman"/>
+          <w:sz w:val="24"/>
+          <w:szCs w:val="24"/>
+        </w:rPr>
+      </w:pPr>
+      <w:r>
+        <w:rPr>
+          <w:rFonts w:ascii="Times New Roman" w:hAnsi="Times New Roman" w:cs="Times New Roman"/>
+          <w:sz w:val="24"/>
+          <w:szCs w:val="24"/>
+        </w:rPr>
+        <w:t xml:space="preserve">Each set of PWM values are created for every 100 </w:t>
+      </w:r>
+      <w:proofErr w:type="spellStart"/>
+      <w:r>
+        <w:rPr>
+          <w:rFonts w:ascii="Times New Roman" w:hAnsi="Times New Roman" w:cs="Times New Roman"/>
+          <w:sz w:val="24"/>
+          <w:szCs w:val="24"/>
+        </w:rPr>
+        <w:t>ms.</w:t>
+      </w:r>
+      <w:proofErr w:type="spellEnd"/>
+    </w:p>
+    <w:p>
+      <w:pPr>
+        <w:pStyle w:val="ListParagraph"/>
+        <w:numPr>
+          <w:ilvl w:val="0"/>
+          <w:numId w:val="3"/>
+        </w:numPr>
+        <w:spacing w:line="276" w:lineRule="auto"/>
+        <w:rPr>
+          <w:rFonts w:ascii="Times New Roman" w:hAnsi="Times New Roman" w:cs="Times New Roman"/>
+          <w:sz w:val="24"/>
+          <w:szCs w:val="24"/>
+        </w:rPr>
+      </w:pPr>
+      <w:r>
+        <w:rPr>
+          <w:rFonts w:ascii="Times New Roman" w:hAnsi="Times New Roman" w:cs="Times New Roman"/>
+          <w:sz w:val="24"/>
+          <w:szCs w:val="24"/>
+        </w:rPr>
+        <w:t>The “Sustain/Ramp Time Interval” must be input in units of milliseconds.</w:t>
+      </w:r>
+    </w:p>
+    <w:p>
+      <w:pPr>
+        <w:pStyle w:val="ListParagraph"/>
+        <w:numPr>
+          <w:ilvl w:val="0"/>
+          <w:numId w:val="3"/>
+        </w:numPr>
+        <w:spacing w:line="276" w:lineRule="auto"/>
+        <w:rPr>
+          <w:rFonts w:ascii="Times New Roman" w:hAnsi="Times New Roman" w:cs="Times New Roman"/>
+          <w:sz w:val="24"/>
+          <w:szCs w:val="24"/>
+        </w:rPr>
+      </w:pPr>
+      <w:r>
+        <w:rPr>
+          <w:rFonts w:ascii="Times New Roman" w:hAnsi="Times New Roman" w:cs="Times New Roman"/>
+          <w:sz w:val="24"/>
+          <w:szCs w:val="24"/>
+        </w:rPr>
+        <w:t>After creating the flight profile, it should be uploaded to the red-colored microSD card on the craft while making sure the file name is as specified above.</w:t>
+      </w:r>
+      <w:bookmarkStart w:id="0" w:name="_GoBack"/>
+      <w:bookmarkEnd w:id="0"/>
     </w:p>
     <w:sectPr>
       <w:pgSz w:w="12240" w:h="15840"/>
@@ -813,6 +895,7 @@
     <w:lsdException w:name="HTML Sample" w:semiHidden="1" w:unhideWhenUsed="1"/>
     <w:lsdException w:name="HTML Typewriter" w:semiHidden="1" w:unhideWhenUsed="1"/>
     <w:lsdException w:name="HTML Variable" w:semiHidden="1" w:unhideWhenUsed="1"/>
+    <w:lsdException w:name="Normal Table" w:semiHidden="1" w:unhideWhenUsed="1"/>
     <w:lsdException w:name="annotation subject" w:semiHidden="1" w:unhideWhenUsed="1"/>
     <w:lsdException w:name="No List" w:semiHidden="1" w:unhideWhenUsed="1"/>
     <w:lsdException w:name="Outline List 1" w:semiHidden="1" w:unhideWhenUsed="1"/>
@@ -859,8 +942,10 @@
     <w:lsdException w:name="Table Subtle 2" w:semiHidden="1" w:unhideWhenUsed="1"/>
     <w:lsdException w:name="Table Web 1" w:semiHidden="1" w:unhideWhenUsed="1"/>
     <w:lsdException w:name="Table Web 2" w:semiHidden="1" w:unhideWhenUsed="1"/>
+    <w:lsdException w:name="Table Web 3" w:semiHidden="1" w:unhideWhenUsed="1"/>
     <w:lsdException w:name="Balloon Text" w:semiHidden="1" w:unhideWhenUsed="1"/>
     <w:lsdException w:name="Table Grid" w:uiPriority="39"/>
+    <w:lsdException w:name="Table Theme" w:semiHidden="1" w:unhideWhenUsed="1"/>
     <w:lsdException w:name="Placeholder Text" w:semiHidden="1"/>
     <w:lsdException w:name="No Spacing" w:uiPriority="1" w:qFormat="1"/>
     <w:lsdException w:name="Light Shading" w:uiPriority="60"/>

</xml_diff>